<commit_message>
updated the signature on the invoice template
</commit_message>
<xml_diff>
--- a/Client_Renewal_Invoice_Template.docx
+++ b/Client_Renewal_Invoice_Template.docx
@@ -1784,33 +1784,33 @@
     <w:p>
       <w:pPr>
         <w:pStyle w:val="BodyText"/>
+        <w:ind w:left="10080" w:firstLine="720"/>
         <w:rPr>
           <w:rFonts w:ascii="Tahoma"/>
           <w:b/>
           <w:bCs/>
           <w:i w:val="0"/>
           <w:iCs w:val="0"/>
-          <w:sz w:val="28"/>
-          <w:szCs w:val="28"/>
+          <w:sz w:val="32"/>
+          <w:szCs w:val="32"/>
         </w:rPr>
       </w:pPr>
       <w:r>
         <w:rPr>
+          <w:rFonts w:ascii="Tahoma"/>
+          <w:b/>
+          <w:bCs/>
+          <w:i w:val="0"/>
+          <w:iCs w:val="0"/>
           <w:noProof/>
+          <w:sz w:val="32"/>
+          <w:szCs w:val="32"/>
         </w:rPr>
         <w:drawing>
-          <wp:anchor distT="0" distB="0" distL="114300" distR="114300" simplePos="0" relativeHeight="251657216" behindDoc="0" locked="0" layoutInCell="1" allowOverlap="1" wp14:anchorId="1B730500" wp14:editId="61C1FF54">
-            <wp:simplePos x="0" y="0"/>
-            <wp:positionH relativeFrom="page">
-              <wp:posOffset>7185025</wp:posOffset>
-            </wp:positionH>
-            <wp:positionV relativeFrom="paragraph">
-              <wp:posOffset>1835969</wp:posOffset>
-            </wp:positionV>
-            <wp:extent cx="1734820" cy="326390"/>
+          <wp:inline distT="0" distB="0" distL="0" distR="0" wp14:anchorId="5E14EC65" wp14:editId="1F92B481">
+            <wp:extent cx="1237865" cy="581025"/>
             <wp:effectExtent l="0" t="0" r="0" b="0"/>
-            <wp:wrapNone/>
-            <wp:docPr id="571736879" name="image2.jpeg"/>
+            <wp:docPr id="970891613" name="Picture 4" descr="A close-up of a signature&#10;&#10;Description automatically generated"/>
             <wp:cNvGraphicFramePr>
               <a:graphicFrameLocks xmlns:a="http://schemas.openxmlformats.org/drawingml/2006/main" noChangeAspect="1"/>
             </wp:cNvGraphicFramePr>
@@ -1818,11 +1818,11 @@
               <a:graphicData uri="http://schemas.openxmlformats.org/drawingml/2006/picture">
                 <pic:pic xmlns:pic="http://schemas.openxmlformats.org/drawingml/2006/picture">
                   <pic:nvPicPr>
-                    <pic:cNvPr id="0" name="image2.jpeg"/>
+                    <pic:cNvPr id="970891613" name="Picture 4" descr="A close-up of a signature&#10;&#10;Description automatically generated"/>
                     <pic:cNvPicPr/>
                   </pic:nvPicPr>
                   <pic:blipFill>
-                    <a:blip r:embed="rId9">
+                    <a:blip r:embed="rId9" cstate="print">
                       <a:extLst>
                         <a:ext uri="{28A0092B-C50C-407E-A947-70E740481C1C}">
                           <a14:useLocalDpi xmlns:a14="http://schemas.microsoft.com/office/drawing/2010/main" val="0"/>
@@ -1836,7 +1836,7 @@
                   <pic:spPr>
                     <a:xfrm>
                       <a:off x="0" y="0"/>
-                      <a:ext cx="1734820" cy="326390"/>
+                      <a:ext cx="1258136" cy="590540"/>
                     </a:xfrm>
                     <a:prstGeom prst="rect">
                       <a:avLst/>
@@ -1845,30 +1845,9 @@
                 </pic:pic>
               </a:graphicData>
             </a:graphic>
-            <wp14:sizeRelH relativeFrom="page">
-              <wp14:pctWidth>0</wp14:pctWidth>
-            </wp14:sizeRelH>
-            <wp14:sizeRelV relativeFrom="page">
-              <wp14:pctHeight>0</wp14:pctHeight>
-            </wp14:sizeRelV>
-          </wp:anchor>
+          </wp:inline>
         </w:drawing>
       </w:r>
-    </w:p>
-    <w:p>
-      <w:pPr>
-        <w:pStyle w:val="BodyText"/>
-        <w:spacing w:before="4"/>
-        <w:rPr>
-          <w:rFonts w:ascii="Tahoma"/>
-          <w:b/>
-          <w:bCs/>
-          <w:i w:val="0"/>
-          <w:iCs w:val="0"/>
-          <w:sz w:val="32"/>
-          <w:szCs w:val="32"/>
-        </w:rPr>
-      </w:pPr>
     </w:p>
     <w:p>
       <w:pPr>
@@ -2915,6 +2894,7 @@
     <w:rsid w:val="00030D38"/>
     <w:rsid w:val="00052236"/>
     <w:rsid w:val="000B1163"/>
+    <w:rsid w:val="000C2261"/>
     <w:rsid w:val="000C5DD2"/>
     <w:rsid w:val="000D2D1B"/>
     <w:rsid w:val="000D74FA"/>
@@ -2934,6 +2914,7 @@
     <w:rsid w:val="00B97DFD"/>
     <w:rsid w:val="00CD29A8"/>
     <w:rsid w:val="00D602F7"/>
+    <w:rsid w:val="00D8419B"/>
     <w:rsid w:val="00E2795D"/>
   </w:rsids>
   <m:mathPr>
@@ -3689,6 +3670,21 @@
 </file>
 
 <file path=customXml/item1.xml><?xml version="1.0" encoding="utf-8"?>
+<?mso-contentType ?>
+<FormTemplates xmlns="http://schemas.microsoft.com/sharepoint/v3/contenttype/forms">
+  <Display>DocumentLibraryForm</Display>
+  <Edit>DocumentLibraryForm</Edit>
+  <New>DocumentLibraryForm</New>
+</FormTemplates>
+</file>
+
+<file path=customXml/item2.xml><?xml version="1.0" encoding="utf-8"?>
+<p:properties xmlns:p="http://schemas.microsoft.com/office/2006/metadata/properties" xmlns:xsi="http://www.w3.org/2001/XMLSchema-instance" xmlns:pc="http://schemas.microsoft.com/office/infopath/2007/PartnerControls">
+  <documentManagement/>
+</p:properties>
+</file>
+
+<file path=customXml/item3.xml><?xml version="1.0" encoding="utf-8"?>
 <ct:contentTypeSchema xmlns:ct="http://schemas.microsoft.com/office/2006/metadata/contentType" xmlns:ma="http://schemas.microsoft.com/office/2006/metadata/properties/metaAttributes" ct:_="" ma:_="" ma:contentTypeName="Document" ma:contentTypeID="0x0101005D39D74652E3694DBC8C25FEC8C9A4E7" ma:contentTypeVersion="4" ma:contentTypeDescription="Create a new document." ma:contentTypeScope="" ma:versionID="2dd08b3ea16cd1f4e3edf77bfc9c343b">
   <xsd:schema xmlns:xsd="http://www.w3.org/2001/XMLSchema" xmlns:xs="http://www.w3.org/2001/XMLSchema" xmlns:p="http://schemas.microsoft.com/office/2006/metadata/properties" xmlns:ns2="7a2840ad-d254-437f-80b7-54a2f372c396" targetNamespace="http://schemas.microsoft.com/office/2006/metadata/properties" ma:root="true" ma:fieldsID="524a1c2aa455070c5b685210759cd6b5" ns2:_="">
     <xsd:import namespace="7a2840ad-d254-437f-80b7-54a2f372c396"/>
@@ -3832,22 +3828,24 @@
 </ct:contentTypeSchema>
 </file>
 
-<file path=customXml/item2.xml><?xml version="1.0" encoding="utf-8"?>
-<p:properties xmlns:p="http://schemas.microsoft.com/office/2006/metadata/properties" xmlns:xsi="http://www.w3.org/2001/XMLSchema-instance" xmlns:pc="http://schemas.microsoft.com/office/infopath/2007/PartnerControls">
-  <documentManagement/>
-</p:properties>
+<file path=customXml/itemProps1.xml><?xml version="1.0" encoding="utf-8"?>
+<ds:datastoreItem xmlns:ds="http://schemas.openxmlformats.org/officeDocument/2006/customXml" ds:itemID="{69D248AC-9E9F-45C7-AB19-593308670A27}">
+  <ds:schemaRefs>
+    <ds:schemaRef ds:uri="http://schemas.microsoft.com/sharepoint/v3/contenttype/forms"/>
+  </ds:schemaRefs>
+</ds:datastoreItem>
 </file>
 
-<file path=customXml/item3.xml><?xml version="1.0" encoding="utf-8"?>
-<?mso-contentType ?>
-<FormTemplates xmlns="http://schemas.microsoft.com/sharepoint/v3/contenttype/forms">
-  <Display>DocumentLibraryForm</Display>
-  <Edit>DocumentLibraryForm</Edit>
-  <New>DocumentLibraryForm</New>
-</FormTemplates>
+<file path=customXml/itemProps2.xml><?xml version="1.0" encoding="utf-8"?>
+<ds:datastoreItem xmlns:ds="http://schemas.openxmlformats.org/officeDocument/2006/customXml" ds:itemID="{92E2974E-9215-49B0-83AA-0DA03BADE5C3}">
+  <ds:schemaRefs>
+    <ds:schemaRef ds:uri="http://schemas.microsoft.com/office/2006/metadata/properties"/>
+    <ds:schemaRef ds:uri="http://schemas.microsoft.com/office/infopath/2007/PartnerControls"/>
+  </ds:schemaRefs>
+</ds:datastoreItem>
 </file>
 
-<file path=customXml/itemProps1.xml><?xml version="1.0" encoding="utf-8"?>
+<file path=customXml/itemProps3.xml><?xml version="1.0" encoding="utf-8"?>
 <ds:datastoreItem xmlns:ds="http://schemas.openxmlformats.org/officeDocument/2006/customXml" ds:itemID="{FE139FB9-E4C5-4DE5-BDC0-4532CF23312F}">
   <ds:schemaRefs>
     <ds:schemaRef ds:uri="http://schemas.microsoft.com/office/2006/metadata/contentType"/>
@@ -3863,21 +3861,4 @@
     <ds:schemaRef ds:uri="http://schemas.microsoft.com/internal/obd"/>
   </ds:schemaRefs>
 </ds:datastoreItem>
-</file>
-
-<file path=customXml/itemProps2.xml><?xml version="1.0" encoding="utf-8"?>
-<ds:datastoreItem xmlns:ds="http://schemas.openxmlformats.org/officeDocument/2006/customXml" ds:itemID="{92E2974E-9215-49B0-83AA-0DA03BADE5C3}">
-  <ds:schemaRefs>
-    <ds:schemaRef ds:uri="http://schemas.microsoft.com/office/2006/metadata/properties"/>
-    <ds:schemaRef ds:uri="http://schemas.microsoft.com/office/infopath/2007/PartnerControls"/>
-  </ds:schemaRefs>
-</ds:datastoreItem>
-</file>
-
-<file path=customXml/itemProps3.xml><?xml version="1.0" encoding="utf-8"?>
-<ds:datastoreItem xmlns:ds="http://schemas.openxmlformats.org/officeDocument/2006/customXml" ds:itemID="{69D248AC-9E9F-45C7-AB19-593308670A27}">
-  <ds:schemaRefs>
-    <ds:schemaRef ds:uri="http://schemas.microsoft.com/sharepoint/v3/contenttype/forms"/>
-  </ds:schemaRefs>
-</ds:datastoreItem>
 </file>
</xml_diff>

<commit_message>
Co-authored-by: Ifeoluwa Adeniyi <ifeoluwa.adeniyi@avonhealthcare.com>
</commit_message>
<xml_diff>
--- a/Client_Renewal_Invoice_Template.docx
+++ b/Client_Renewal_Invoice_Template.docx
@@ -1,6 +1,6 @@
 
 <file path=word/document.xml><?xml version="1.0" encoding="utf-8"?>
-<w:document xmlns:wpc="http://schemas.microsoft.com/office/word/2010/wordprocessingCanvas" xmlns:cx="http://schemas.microsoft.com/office/drawing/2014/chartex" xmlns:cx1="http://schemas.microsoft.com/office/drawing/2015/9/8/chartex" xmlns:cx2="http://schemas.microsoft.com/office/drawing/2015/10/21/chartex" xmlns:cx3="http://schemas.microsoft.com/office/drawing/2016/5/9/chartex" xmlns:cx4="http://schemas.microsoft.com/office/drawing/2016/5/10/chartex" xmlns:cx5="http://schemas.microsoft.com/office/drawing/2016/5/11/chartex" xmlns:cx6="http://schemas.microsoft.com/office/drawing/2016/5/12/chartex" xmlns:cx7="http://schemas.microsoft.com/office/drawing/2016/5/13/chartex" xmlns:cx8="http://schemas.microsoft.com/office/drawing/2016/5/14/chartex" xmlns:mc="http://schemas.openxmlformats.org/markup-compatibility/2006" xmlns:aink="http://schemas.microsoft.com/office/drawing/2016/ink" xmlns:am3d="http://schemas.microsoft.com/office/drawing/2017/model3d" xmlns:o="urn:schemas-microsoft-com:office:office" xmlns:oel="http://schemas.microsoft.com/office/2019/extlst" xmlns:r="http://schemas.openxmlformats.org/officeDocument/2006/relationships" xmlns:m="http://schemas.openxmlformats.org/officeDocument/2006/math" xmlns:v="urn:schemas-microsoft-com:vml" xmlns:wp14="http://schemas.microsoft.com/office/word/2010/wordprocessingDrawing" xmlns:wp="http://schemas.openxmlformats.org/drawingml/2006/wordprocessingDrawing" xmlns:w10="urn:schemas-microsoft-com:office:word" xmlns:w="http://schemas.openxmlformats.org/wordprocessingml/2006/main" xmlns:w14="http://schemas.microsoft.com/office/word/2010/wordml" xmlns:w15="http://schemas.microsoft.com/office/word/2012/wordml" xmlns:w16cex="http://schemas.microsoft.com/office/word/2018/wordml/cex" xmlns:w16cid="http://schemas.microsoft.com/office/word/2016/wordml/cid" xmlns:w16="http://schemas.microsoft.com/office/word/2018/wordml" xmlns:w16du="http://schemas.microsoft.com/office/word/2023/wordml/word16du" xmlns:w16sdtdh="http://schemas.microsoft.com/office/word/2020/wordml/sdtdatahash" xmlns:w16se="http://schemas.microsoft.com/office/word/2015/wordml/symex" xmlns:wpg="http://schemas.microsoft.com/office/word/2010/wordprocessingGroup" xmlns:wpi="http://schemas.microsoft.com/office/word/2010/wordprocessingInk" xmlns:wne="http://schemas.microsoft.com/office/word/2006/wordml" xmlns:wps="http://schemas.microsoft.com/office/word/2010/wordprocessingShape" mc:Ignorable="w14 w15 w16se w16cid w16 w16cex w16sdtdh w16du wp14">
+<w:document xmlns:wpc="http://schemas.microsoft.com/office/word/2010/wordprocessingCanvas" xmlns:cx="http://schemas.microsoft.com/office/drawing/2014/chartex" xmlns:cx1="http://schemas.microsoft.com/office/drawing/2015/9/8/chartex" xmlns:cx2="http://schemas.microsoft.com/office/drawing/2015/10/21/chartex" xmlns:cx3="http://schemas.microsoft.com/office/drawing/2016/5/9/chartex" xmlns:cx4="http://schemas.microsoft.com/office/drawing/2016/5/10/chartex" xmlns:cx5="http://schemas.microsoft.com/office/drawing/2016/5/11/chartex" xmlns:cx6="http://schemas.microsoft.com/office/drawing/2016/5/12/chartex" xmlns:cx7="http://schemas.microsoft.com/office/drawing/2016/5/13/chartex" xmlns:cx8="http://schemas.microsoft.com/office/drawing/2016/5/14/chartex" xmlns:mc="http://schemas.openxmlformats.org/markup-compatibility/2006" xmlns:aink="http://schemas.microsoft.com/office/drawing/2016/ink" xmlns:am3d="http://schemas.microsoft.com/office/drawing/2017/model3d" xmlns:o="urn:schemas-microsoft-com:office:office" xmlns:oel="http://schemas.microsoft.com/office/2019/extlst" xmlns:r="http://schemas.openxmlformats.org/officeDocument/2006/relationships" xmlns:m="http://schemas.openxmlformats.org/officeDocument/2006/math" xmlns:v="urn:schemas-microsoft-com:vml" xmlns:wp14="http://schemas.microsoft.com/office/word/2010/wordprocessingDrawing" xmlns:wp="http://schemas.openxmlformats.org/drawingml/2006/wordprocessingDrawing" xmlns:w10="urn:schemas-microsoft-com:office:word" xmlns:w="http://schemas.openxmlformats.org/wordprocessingml/2006/main" xmlns:w14="http://schemas.microsoft.com/office/word/2010/wordml" xmlns:w15="http://schemas.microsoft.com/office/word/2012/wordml" xmlns:w16cex="http://schemas.microsoft.com/office/word/2018/wordml/cex" xmlns:w16cid="http://schemas.microsoft.com/office/word/2016/wordml/cid" xmlns:w16="http://schemas.microsoft.com/office/word/2018/wordml" xmlns:w16du="http://schemas.microsoft.com/office/word/2023/wordml/word16du" xmlns:w16sdtdh="http://schemas.microsoft.com/office/word/2020/wordml/sdtdatahash" xmlns:w16sdtfl="http://schemas.microsoft.com/office/word/2024/wordml/sdtformatlock" xmlns:w16se="http://schemas.microsoft.com/office/word/2015/wordml/symex" xmlns:wpg="http://schemas.microsoft.com/office/word/2010/wordprocessingGroup" xmlns:wpi="http://schemas.microsoft.com/office/word/2010/wordprocessingInk" xmlns:wne="http://schemas.microsoft.com/office/word/2006/wordml" xmlns:wps="http://schemas.microsoft.com/office/word/2010/wordprocessingShape" mc:Ignorable="w14 w15 w16se w16cid w16 w16cex w16sdtdh w16sdtfl w16du wp14">
   <w:body>
     <w:p>
       <w:pPr>
@@ -66,6 +66,7 @@
           <w:sz w:val="28"/>
         </w:rPr>
       </w:pPr>
+      <w:proofErr w:type="gramStart"/>
       <w:r>
         <w:rPr>
           <w:color w:val="6E6E70"/>
@@ -84,6 +85,7 @@
         <w:t xml:space="preserve"> {</w:t>
       </w:r>
       <w:proofErr w:type="spellStart"/>
+      <w:proofErr w:type="gramEnd"/>
       <w:r>
         <w:rPr>
           <w:color w:val="6E6E70"/>
@@ -191,6 +193,7 @@
         </w:rPr>
         <w:t xml:space="preserve"> </w:t>
       </w:r>
+      <w:proofErr w:type="gramStart"/>
       <w:r>
         <w:rPr>
           <w:color w:val="6E6E70"/>
@@ -271,6 +274,7 @@
         <w:t>{</w:t>
       </w:r>
       <w:proofErr w:type="spellStart"/>
+      <w:proofErr w:type="gramEnd"/>
       <w:r>
         <w:rPr>
           <w:color w:val="6E6E70"/>
@@ -308,6 +312,7 @@
           <w:color w:val="6E6E70"/>
         </w:rPr>
       </w:pPr>
+      <w:proofErr w:type="gramStart"/>
       <w:r>
         <w:rPr>
           <w:color w:val="6E6E70"/>
@@ -334,6 +339,7 @@
         </w:rPr>
         <w:t>,</w:t>
       </w:r>
+      <w:proofErr w:type="gramEnd"/>
     </w:p>
     <w:p>
       <w:pPr>
@@ -383,6 +389,7 @@
           <w:sz w:val="24"/>
         </w:rPr>
       </w:pPr>
+      <w:proofErr w:type="gramStart"/>
       <w:r>
         <w:rPr>
           <w:rFonts w:ascii="Tahoma"/>
@@ -425,6 +432,7 @@
         </w:rPr>
         <w:t>,</w:t>
       </w:r>
+      <w:proofErr w:type="gramEnd"/>
       <w:r>
         <w:rPr>
           <w:rFonts w:ascii="Tahoma"/>
@@ -968,6 +976,7 @@
                 <w:b/>
               </w:rPr>
             </w:pPr>
+            <w:proofErr w:type="gramStart"/>
             <w:r>
               <w:rPr>
                 <w:rFonts w:ascii="Tahoma"/>
@@ -1005,6 +1014,7 @@
               </w:rPr>
               <w:t>#</w:t>
             </w:r>
+            <w:proofErr w:type="gramEnd"/>
             <w:r>
               <w:rPr>
                 <w:rFonts w:ascii="Tahoma"/>
@@ -2047,7 +2057,9 @@
     </w:p>
     <w:sectPr>
       <w:headerReference w:type="default" r:id="rId10"/>
-      <w:footerReference w:type="default" r:id="rId11"/>
+      <w:footerReference w:type="even" r:id="rId11"/>
+      <w:footerReference w:type="default" r:id="rId12"/>
+      <w:footerReference w:type="first" r:id="rId13"/>
       <w:pgSz w:w="16840" w:h="23820"/>
       <w:pgMar w:top="1757" w:right="245" w:bottom="0" w:left="864" w:header="0" w:footer="0" w:gutter="0"/>
       <w:cols w:space="720"/>
@@ -2058,7 +2070,7 @@
 </file>
 
 <file path=word/endnotes.xml><?xml version="1.0" encoding="utf-8"?>
-<w:endnotes xmlns:wpc="http://schemas.microsoft.com/office/word/2010/wordprocessingCanvas" xmlns:cx="http://schemas.microsoft.com/office/drawing/2014/chartex" xmlns:cx1="http://schemas.microsoft.com/office/drawing/2015/9/8/chartex" xmlns:cx2="http://schemas.microsoft.com/office/drawing/2015/10/21/chartex" xmlns:cx3="http://schemas.microsoft.com/office/drawing/2016/5/9/chartex" xmlns:cx4="http://schemas.microsoft.com/office/drawing/2016/5/10/chartex" xmlns:cx5="http://schemas.microsoft.com/office/drawing/2016/5/11/chartex" xmlns:cx6="http://schemas.microsoft.com/office/drawing/2016/5/12/chartex" xmlns:cx7="http://schemas.microsoft.com/office/drawing/2016/5/13/chartex" xmlns:cx8="http://schemas.microsoft.com/office/drawing/2016/5/14/chartex" xmlns:mc="http://schemas.openxmlformats.org/markup-compatibility/2006" xmlns:aink="http://schemas.microsoft.com/office/drawing/2016/ink" xmlns:am3d="http://schemas.microsoft.com/office/drawing/2017/model3d" xmlns:o="urn:schemas-microsoft-com:office:office" xmlns:oel="http://schemas.microsoft.com/office/2019/extlst" xmlns:r="http://schemas.openxmlformats.org/officeDocument/2006/relationships" xmlns:m="http://schemas.openxmlformats.org/officeDocument/2006/math" xmlns:v="urn:schemas-microsoft-com:vml" xmlns:wp14="http://schemas.microsoft.com/office/word/2010/wordprocessingDrawing" xmlns:wp="http://schemas.openxmlformats.org/drawingml/2006/wordprocessingDrawing" xmlns:w10="urn:schemas-microsoft-com:office:word" xmlns:w="http://schemas.openxmlformats.org/wordprocessingml/2006/main" xmlns:w14="http://schemas.microsoft.com/office/word/2010/wordml" xmlns:w15="http://schemas.microsoft.com/office/word/2012/wordml" xmlns:w16cex="http://schemas.microsoft.com/office/word/2018/wordml/cex" xmlns:w16cid="http://schemas.microsoft.com/office/word/2016/wordml/cid" xmlns:w16="http://schemas.microsoft.com/office/word/2018/wordml" xmlns:w16du="http://schemas.microsoft.com/office/word/2023/wordml/word16du" xmlns:w16sdtdh="http://schemas.microsoft.com/office/word/2020/wordml/sdtdatahash" xmlns:w16se="http://schemas.microsoft.com/office/word/2015/wordml/symex" xmlns:wpg="http://schemas.microsoft.com/office/word/2010/wordprocessingGroup" xmlns:wpi="http://schemas.microsoft.com/office/word/2010/wordprocessingInk" xmlns:wne="http://schemas.microsoft.com/office/word/2006/wordml" xmlns:wps="http://schemas.microsoft.com/office/word/2010/wordprocessingShape" mc:Ignorable="w14 w15 w16se w16cid w16 w16cex w16sdtdh w16du wp14">
+<w:endnotes xmlns:wpc="http://schemas.microsoft.com/office/word/2010/wordprocessingCanvas" xmlns:cx="http://schemas.microsoft.com/office/drawing/2014/chartex" xmlns:cx1="http://schemas.microsoft.com/office/drawing/2015/9/8/chartex" xmlns:cx2="http://schemas.microsoft.com/office/drawing/2015/10/21/chartex" xmlns:cx3="http://schemas.microsoft.com/office/drawing/2016/5/9/chartex" xmlns:cx4="http://schemas.microsoft.com/office/drawing/2016/5/10/chartex" xmlns:cx5="http://schemas.microsoft.com/office/drawing/2016/5/11/chartex" xmlns:cx6="http://schemas.microsoft.com/office/drawing/2016/5/12/chartex" xmlns:cx7="http://schemas.microsoft.com/office/drawing/2016/5/13/chartex" xmlns:cx8="http://schemas.microsoft.com/office/drawing/2016/5/14/chartex" xmlns:mc="http://schemas.openxmlformats.org/markup-compatibility/2006" xmlns:aink="http://schemas.microsoft.com/office/drawing/2016/ink" xmlns:am3d="http://schemas.microsoft.com/office/drawing/2017/model3d" xmlns:o="urn:schemas-microsoft-com:office:office" xmlns:oel="http://schemas.microsoft.com/office/2019/extlst" xmlns:r="http://schemas.openxmlformats.org/officeDocument/2006/relationships" xmlns:m="http://schemas.openxmlformats.org/officeDocument/2006/math" xmlns:v="urn:schemas-microsoft-com:vml" xmlns:wp14="http://schemas.microsoft.com/office/word/2010/wordprocessingDrawing" xmlns:wp="http://schemas.openxmlformats.org/drawingml/2006/wordprocessingDrawing" xmlns:w10="urn:schemas-microsoft-com:office:word" xmlns:w="http://schemas.openxmlformats.org/wordprocessingml/2006/main" xmlns:w14="http://schemas.microsoft.com/office/word/2010/wordml" xmlns:w15="http://schemas.microsoft.com/office/word/2012/wordml" xmlns:w16cex="http://schemas.microsoft.com/office/word/2018/wordml/cex" xmlns:w16cid="http://schemas.microsoft.com/office/word/2016/wordml/cid" xmlns:w16="http://schemas.microsoft.com/office/word/2018/wordml" xmlns:w16du="http://schemas.microsoft.com/office/word/2023/wordml/word16du" xmlns:w16sdtdh="http://schemas.microsoft.com/office/word/2020/wordml/sdtdatahash" xmlns:w16sdtfl="http://schemas.microsoft.com/office/word/2024/wordml/sdtformatlock" xmlns:w16se="http://schemas.microsoft.com/office/word/2015/wordml/symex" xmlns:wpg="http://schemas.microsoft.com/office/word/2010/wordprocessingGroup" xmlns:wpi="http://schemas.microsoft.com/office/word/2010/wordprocessingInk" xmlns:wne="http://schemas.microsoft.com/office/word/2006/wordml" xmlns:wps="http://schemas.microsoft.com/office/word/2010/wordprocessingShape" mc:Ignorable="w14 w15 w16se w16cid w16 w16cex w16sdtdh w16sdtfl w16du wp14">
   <w:endnote w:type="separator" w:id="-1">
     <w:p>
       <w:r>
@@ -2080,13 +2092,261 @@
 </file>
 
 <file path=word/footer1.xml><?xml version="1.0" encoding="utf-8"?>
-<w:ftr xmlns:wpc="http://schemas.microsoft.com/office/word/2010/wordprocessingCanvas" xmlns:cx="http://schemas.microsoft.com/office/drawing/2014/chartex" xmlns:cx1="http://schemas.microsoft.com/office/drawing/2015/9/8/chartex" xmlns:cx2="http://schemas.microsoft.com/office/drawing/2015/10/21/chartex" xmlns:cx3="http://schemas.microsoft.com/office/drawing/2016/5/9/chartex" xmlns:cx4="http://schemas.microsoft.com/office/drawing/2016/5/10/chartex" xmlns:cx5="http://schemas.microsoft.com/office/drawing/2016/5/11/chartex" xmlns:cx6="http://schemas.microsoft.com/office/drawing/2016/5/12/chartex" xmlns:cx7="http://schemas.microsoft.com/office/drawing/2016/5/13/chartex" xmlns:cx8="http://schemas.microsoft.com/office/drawing/2016/5/14/chartex" xmlns:mc="http://schemas.openxmlformats.org/markup-compatibility/2006" xmlns:aink="http://schemas.microsoft.com/office/drawing/2016/ink" xmlns:am3d="http://schemas.microsoft.com/office/drawing/2017/model3d" xmlns:o="urn:schemas-microsoft-com:office:office" xmlns:oel="http://schemas.microsoft.com/office/2019/extlst" xmlns:r="http://schemas.openxmlformats.org/officeDocument/2006/relationships" xmlns:m="http://schemas.openxmlformats.org/officeDocument/2006/math" xmlns:v="urn:schemas-microsoft-com:vml" xmlns:wp14="http://schemas.microsoft.com/office/word/2010/wordprocessingDrawing" xmlns:wp="http://schemas.openxmlformats.org/drawingml/2006/wordprocessingDrawing" xmlns:w10="urn:schemas-microsoft-com:office:word" xmlns:w="http://schemas.openxmlformats.org/wordprocessingml/2006/main" xmlns:w14="http://schemas.microsoft.com/office/word/2010/wordml" xmlns:w15="http://schemas.microsoft.com/office/word/2012/wordml" xmlns:w16cex="http://schemas.microsoft.com/office/word/2018/wordml/cex" xmlns:w16cid="http://schemas.microsoft.com/office/word/2016/wordml/cid" xmlns:w16="http://schemas.microsoft.com/office/word/2018/wordml" xmlns:w16du="http://schemas.microsoft.com/office/word/2023/wordml/word16du" xmlns:w16sdtdh="http://schemas.microsoft.com/office/word/2020/wordml/sdtdatahash" xmlns:w16se="http://schemas.microsoft.com/office/word/2015/wordml/symex" xmlns:wpg="http://schemas.microsoft.com/office/word/2010/wordprocessingGroup" xmlns:wpi="http://schemas.microsoft.com/office/word/2010/wordprocessingInk" xmlns:wne="http://schemas.microsoft.com/office/word/2006/wordml" xmlns:wps="http://schemas.microsoft.com/office/word/2010/wordprocessingShape" mc:Ignorable="w14 w15 w16se w16cid w16 w16cex w16sdtdh w16du wp14">
+<w:ftr xmlns:wpc="http://schemas.microsoft.com/office/word/2010/wordprocessingCanvas" xmlns:cx="http://schemas.microsoft.com/office/drawing/2014/chartex" xmlns:cx1="http://schemas.microsoft.com/office/drawing/2015/9/8/chartex" xmlns:cx2="http://schemas.microsoft.com/office/drawing/2015/10/21/chartex" xmlns:cx3="http://schemas.microsoft.com/office/drawing/2016/5/9/chartex" xmlns:cx4="http://schemas.microsoft.com/office/drawing/2016/5/10/chartex" xmlns:cx5="http://schemas.microsoft.com/office/drawing/2016/5/11/chartex" xmlns:cx6="http://schemas.microsoft.com/office/drawing/2016/5/12/chartex" xmlns:cx7="http://schemas.microsoft.com/office/drawing/2016/5/13/chartex" xmlns:cx8="http://schemas.microsoft.com/office/drawing/2016/5/14/chartex" xmlns:mc="http://schemas.openxmlformats.org/markup-compatibility/2006" xmlns:aink="http://schemas.microsoft.com/office/drawing/2016/ink" xmlns:am3d="http://schemas.microsoft.com/office/drawing/2017/model3d" xmlns:o="urn:schemas-microsoft-com:office:office" xmlns:oel="http://schemas.microsoft.com/office/2019/extlst" xmlns:r="http://schemas.openxmlformats.org/officeDocument/2006/relationships" xmlns:m="http://schemas.openxmlformats.org/officeDocument/2006/math" xmlns:v="urn:schemas-microsoft-com:vml" xmlns:wp14="http://schemas.microsoft.com/office/word/2010/wordprocessingDrawing" xmlns:wp="http://schemas.openxmlformats.org/drawingml/2006/wordprocessingDrawing" xmlns:w10="urn:schemas-microsoft-com:office:word" xmlns:w="http://schemas.openxmlformats.org/wordprocessingml/2006/main" xmlns:w14="http://schemas.microsoft.com/office/word/2010/wordml" xmlns:w15="http://schemas.microsoft.com/office/word/2012/wordml" xmlns:w16cex="http://schemas.microsoft.com/office/word/2018/wordml/cex" xmlns:w16cid="http://schemas.microsoft.com/office/word/2016/wordml/cid" xmlns:w16="http://schemas.microsoft.com/office/word/2018/wordml" xmlns:w16du="http://schemas.microsoft.com/office/word/2023/wordml/word16du" xmlns:w16sdtdh="http://schemas.microsoft.com/office/word/2020/wordml/sdtdatahash" xmlns:w16sdtfl="http://schemas.microsoft.com/office/word/2024/wordml/sdtformatlock" xmlns:w16se="http://schemas.microsoft.com/office/word/2015/wordml/symex" xmlns:wpg="http://schemas.microsoft.com/office/word/2010/wordprocessingGroup" xmlns:wpi="http://schemas.microsoft.com/office/word/2010/wordprocessingInk" xmlns:wne="http://schemas.microsoft.com/office/word/2006/wordml" xmlns:wps="http://schemas.microsoft.com/office/word/2010/wordprocessingShape" mc:Ignorable="w14 w15 w16se w16cid w16 w16cex w16sdtdh w16sdtfl w16du wp14">
+  <w:p>
+    <w:pPr>
+      <w:pStyle w:val="Footer"/>
+    </w:pPr>
+    <w:r>
+      <w:rPr>
+        <w:noProof/>
+      </w:rPr>
+      <mc:AlternateContent>
+        <mc:Choice Requires="wps">
+          <w:drawing>
+            <wp:anchor distT="0" distB="0" distL="0" distR="0" simplePos="0" relativeHeight="251659776" behindDoc="0" locked="0" layoutInCell="1" allowOverlap="1" wp14:anchorId="6273A654" wp14:editId="05FCE715">
+              <wp:simplePos x="635" y="635"/>
+              <wp:positionH relativeFrom="page">
+                <wp:align>left</wp:align>
+              </wp:positionH>
+              <wp:positionV relativeFrom="page">
+                <wp:align>bottom</wp:align>
+              </wp:positionV>
+              <wp:extent cx="659765" cy="345440"/>
+              <wp:effectExtent l="0" t="0" r="6985" b="0"/>
+              <wp:wrapNone/>
+              <wp:docPr id="2100301976" name="Text Box 5" descr="Internal">
+                <a:extLst xmlns:a="http://schemas.openxmlformats.org/drawingml/2006/main">
+                  <a:ext uri="{5AE41FA2-C0FF-4470-9BD4-5FADCA87CBE2}">
+                    <aclsh:classification xmlns:aclsh="http://schemas.microsoft.com/office/drawing/2020/classificationShape" classificationOutcomeType="ftr"/>
+                  </a:ext>
+                </a:extLst>
+              </wp:docPr>
+              <wp:cNvGraphicFramePr/>
+              <a:graphic xmlns:a="http://schemas.openxmlformats.org/drawingml/2006/main">
+                <a:graphicData uri="http://schemas.microsoft.com/office/word/2010/wordprocessingShape">
+                  <wps:wsp>
+                    <wps:cNvSpPr txBox="1"/>
+                    <wps:spPr>
+                      <a:xfrm>
+                        <a:off x="0" y="0"/>
+                        <a:ext cx="659765" cy="345440"/>
+                      </a:xfrm>
+                      <a:prstGeom prst="rect">
+                        <a:avLst/>
+                      </a:prstGeom>
+                      <a:noFill/>
+                      <a:ln>
+                        <a:noFill/>
+                      </a:ln>
+                    </wps:spPr>
+                    <wps:txbx>
+                      <w:txbxContent>
+                        <w:p>
+                          <w:pPr>
+                            <w:rPr>
+                              <w:rFonts w:ascii="Calibri" w:eastAsia="Calibri" w:hAnsi="Calibri" w:cs="Calibri"/>
+                              <w:noProof/>
+                              <w:color w:val="000000"/>
+                              <w:sz w:val="20"/>
+                              <w:szCs w:val="20"/>
+                            </w:rPr>
+                          </w:pPr>
+                          <w:r>
+                            <w:rPr>
+                              <w:rFonts w:ascii="Calibri" w:eastAsia="Calibri" w:hAnsi="Calibri" w:cs="Calibri"/>
+                              <w:noProof/>
+                              <w:color w:val="000000"/>
+                              <w:sz w:val="20"/>
+                              <w:szCs w:val="20"/>
+                            </w:rPr>
+                            <w:t>Internal</w:t>
+                          </w:r>
+                        </w:p>
+                      </w:txbxContent>
+                    </wps:txbx>
+                    <wps:bodyPr rot="0" spcFirstLastPara="0" vertOverflow="overflow" horzOverflow="overflow" vert="horz" wrap="none" lIns="254000" tIns="0" rIns="0" bIns="190500" numCol="1" spcCol="0" rtlCol="0" fromWordArt="0" anchor="b" anchorCtr="0" forceAA="0" compatLnSpc="1">
+                      <a:prstTxWarp prst="textNoShape">
+                        <a:avLst/>
+                      </a:prstTxWarp>
+                      <a:spAutoFit/>
+                    </wps:bodyPr>
+                  </wps:wsp>
+                </a:graphicData>
+              </a:graphic>
+            </wp:anchor>
+          </w:drawing>
+        </mc:Choice>
+        <mc:Fallback>
+          <w:pict>
+            <v:shapetype w14:anchorId="6273A654" id="_x0000_t202" coordsize="21600,21600" o:spt="202" path="m,l,21600r21600,l21600,xe">
+              <v:stroke joinstyle="miter"/>
+              <v:path gradientshapeok="t" o:connecttype="rect"/>
+            </v:shapetype>
+            <v:shape id="Text Box 5" o:spid="_x0000_s1027" type="#_x0000_t202" alt="Internal" style="position:absolute;margin-left:0;margin-top:0;width:51.95pt;height:27.2pt;z-index:251659776;visibility:visible;mso-wrap-style:none;mso-wrap-distance-left:0;mso-wrap-distance-top:0;mso-wrap-distance-right:0;mso-wrap-distance-bottom:0;mso-position-horizontal:left;mso-position-horizontal-relative:page;mso-position-vertical:bottom;mso-position-vertical-relative:page;v-text-anchor:bottom" o:gfxdata="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" filled="f" stroked="f">
+              <v:fill o:detectmouseclick="t"/>
+              <v:textbox style="mso-fit-shape-to-text:t" inset="20pt,0,0,15pt">
+                <w:txbxContent>
+                  <w:p>
+                    <w:pPr>
+                      <w:rPr>
+                        <w:rFonts w:ascii="Calibri" w:eastAsia="Calibri" w:hAnsi="Calibri" w:cs="Calibri"/>
+                        <w:noProof/>
+                        <w:color w:val="000000"/>
+                        <w:sz w:val="20"/>
+                        <w:szCs w:val="20"/>
+                      </w:rPr>
+                    </w:pPr>
+                    <w:r>
+                      <w:rPr>
+                        <w:rFonts w:ascii="Calibri" w:eastAsia="Calibri" w:hAnsi="Calibri" w:cs="Calibri"/>
+                        <w:noProof/>
+                        <w:color w:val="000000"/>
+                        <w:sz w:val="20"/>
+                        <w:szCs w:val="20"/>
+                      </w:rPr>
+                      <w:t>Internal</w:t>
+                    </w:r>
+                  </w:p>
+                </w:txbxContent>
+              </v:textbox>
+              <w10:wrap anchorx="page" anchory="page"/>
+            </v:shape>
+          </w:pict>
+        </mc:Fallback>
+      </mc:AlternateContent>
+    </w:r>
+  </w:p>
+</w:ftr>
+</file>
+
+<file path=word/footer2.xml><?xml version="1.0" encoding="utf-8"?>
+<w:ftr xmlns:wpc="http://schemas.microsoft.com/office/word/2010/wordprocessingCanvas" xmlns:cx="http://schemas.microsoft.com/office/drawing/2014/chartex" xmlns:cx1="http://schemas.microsoft.com/office/drawing/2015/9/8/chartex" xmlns:cx2="http://schemas.microsoft.com/office/drawing/2015/10/21/chartex" xmlns:cx3="http://schemas.microsoft.com/office/drawing/2016/5/9/chartex" xmlns:cx4="http://schemas.microsoft.com/office/drawing/2016/5/10/chartex" xmlns:cx5="http://schemas.microsoft.com/office/drawing/2016/5/11/chartex" xmlns:cx6="http://schemas.microsoft.com/office/drawing/2016/5/12/chartex" xmlns:cx7="http://schemas.microsoft.com/office/drawing/2016/5/13/chartex" xmlns:cx8="http://schemas.microsoft.com/office/drawing/2016/5/14/chartex" xmlns:mc="http://schemas.openxmlformats.org/markup-compatibility/2006" xmlns:aink="http://schemas.microsoft.com/office/drawing/2016/ink" xmlns:am3d="http://schemas.microsoft.com/office/drawing/2017/model3d" xmlns:o="urn:schemas-microsoft-com:office:office" xmlns:oel="http://schemas.microsoft.com/office/2019/extlst" xmlns:r="http://schemas.openxmlformats.org/officeDocument/2006/relationships" xmlns:m="http://schemas.openxmlformats.org/officeDocument/2006/math" xmlns:v="urn:schemas-microsoft-com:vml" xmlns:wp14="http://schemas.microsoft.com/office/word/2010/wordprocessingDrawing" xmlns:wp="http://schemas.openxmlformats.org/drawingml/2006/wordprocessingDrawing" xmlns:w10="urn:schemas-microsoft-com:office:word" xmlns:w="http://schemas.openxmlformats.org/wordprocessingml/2006/main" xmlns:w14="http://schemas.microsoft.com/office/word/2010/wordml" xmlns:w15="http://schemas.microsoft.com/office/word/2012/wordml" xmlns:w16cex="http://schemas.microsoft.com/office/word/2018/wordml/cex" xmlns:w16cid="http://schemas.microsoft.com/office/word/2016/wordml/cid" xmlns:w16="http://schemas.microsoft.com/office/word/2018/wordml" xmlns:w16du="http://schemas.microsoft.com/office/word/2023/wordml/word16du" xmlns:w16sdtdh="http://schemas.microsoft.com/office/word/2020/wordml/sdtdatahash" xmlns:w16sdtfl="http://schemas.microsoft.com/office/word/2024/wordml/sdtformatlock" xmlns:w16se="http://schemas.microsoft.com/office/word/2015/wordml/symex" xmlns:wpg="http://schemas.microsoft.com/office/word/2010/wordprocessingGroup" xmlns:wpi="http://schemas.microsoft.com/office/word/2010/wordprocessingInk" xmlns:wne="http://schemas.microsoft.com/office/word/2006/wordml" xmlns:wps="http://schemas.microsoft.com/office/word/2010/wordprocessingShape" mc:Ignorable="w14 w15 w16se w16cid w16 w16cex w16sdtdh w16sdtfl w16du wp14">
   <w:p>
     <w:pPr>
       <w:pStyle w:val="NormalWeb"/>
       <w:spacing w:before="0" w:beforeAutospacing="0" w:after="0" w:afterAutospacing="0"/>
       <w:ind w:left="-810" w:right="-190"/>
     </w:pPr>
+    <w:r>
+      <w:rPr>
+        <w:noProof/>
+      </w:rPr>
+      <mc:AlternateContent>
+        <mc:Choice Requires="wps">
+          <w:drawing>
+            <wp:anchor distT="0" distB="0" distL="0" distR="0" simplePos="0" relativeHeight="251660800" behindDoc="0" locked="0" layoutInCell="1" allowOverlap="1" wp14:anchorId="28C4934C" wp14:editId="0C065B64">
+              <wp:simplePos x="552450" y="14782800"/>
+              <wp:positionH relativeFrom="page">
+                <wp:align>left</wp:align>
+              </wp:positionH>
+              <wp:positionV relativeFrom="page">
+                <wp:align>bottom</wp:align>
+              </wp:positionV>
+              <wp:extent cx="659765" cy="345440"/>
+              <wp:effectExtent l="0" t="0" r="6985" b="0"/>
+              <wp:wrapNone/>
+              <wp:docPr id="2008746329" name="Text Box 6" descr="Internal">
+                <a:extLst xmlns:a="http://schemas.openxmlformats.org/drawingml/2006/main">
+                  <a:ext uri="{5AE41FA2-C0FF-4470-9BD4-5FADCA87CBE2}">
+                    <aclsh:classification xmlns:aclsh="http://schemas.microsoft.com/office/drawing/2020/classificationShape" classificationOutcomeType="ftr"/>
+                  </a:ext>
+                </a:extLst>
+              </wp:docPr>
+              <wp:cNvGraphicFramePr/>
+              <a:graphic xmlns:a="http://schemas.openxmlformats.org/drawingml/2006/main">
+                <a:graphicData uri="http://schemas.microsoft.com/office/word/2010/wordprocessingShape">
+                  <wps:wsp>
+                    <wps:cNvSpPr txBox="1"/>
+                    <wps:spPr>
+                      <a:xfrm>
+                        <a:off x="0" y="0"/>
+                        <a:ext cx="659765" cy="345440"/>
+                      </a:xfrm>
+                      <a:prstGeom prst="rect">
+                        <a:avLst/>
+                      </a:prstGeom>
+                      <a:noFill/>
+                      <a:ln>
+                        <a:noFill/>
+                      </a:ln>
+                    </wps:spPr>
+                    <wps:txbx>
+                      <w:txbxContent>
+                        <w:p>
+                          <w:pPr>
+                            <w:rPr>
+                              <w:rFonts w:ascii="Calibri" w:eastAsia="Calibri" w:hAnsi="Calibri" w:cs="Calibri"/>
+                              <w:noProof/>
+                              <w:color w:val="000000"/>
+                              <w:sz w:val="20"/>
+                              <w:szCs w:val="20"/>
+                            </w:rPr>
+                          </w:pPr>
+                          <w:r>
+                            <w:rPr>
+                              <w:rFonts w:ascii="Calibri" w:eastAsia="Calibri" w:hAnsi="Calibri" w:cs="Calibri"/>
+                              <w:noProof/>
+                              <w:color w:val="000000"/>
+                              <w:sz w:val="20"/>
+                              <w:szCs w:val="20"/>
+                            </w:rPr>
+                            <w:t>Internal</w:t>
+                          </w:r>
+                        </w:p>
+                      </w:txbxContent>
+                    </wps:txbx>
+                    <wps:bodyPr rot="0" spcFirstLastPara="0" vertOverflow="overflow" horzOverflow="overflow" vert="horz" wrap="none" lIns="254000" tIns="0" rIns="0" bIns="190500" numCol="1" spcCol="0" rtlCol="0" fromWordArt="0" anchor="b" anchorCtr="0" forceAA="0" compatLnSpc="1">
+                      <a:prstTxWarp prst="textNoShape">
+                        <a:avLst/>
+                      </a:prstTxWarp>
+                      <a:spAutoFit/>
+                    </wps:bodyPr>
+                  </wps:wsp>
+                </a:graphicData>
+              </a:graphic>
+            </wp:anchor>
+          </w:drawing>
+        </mc:Choice>
+        <mc:Fallback>
+          <w:pict>
+            <v:shapetype w14:anchorId="28C4934C" id="_x0000_t202" coordsize="21600,21600" o:spt="202" path="m,l,21600r21600,l21600,xe">
+              <v:stroke joinstyle="miter"/>
+              <v:path gradientshapeok="t" o:connecttype="rect"/>
+            </v:shapetype>
+            <v:shape id="Text Box 6" o:spid="_x0000_s1028" type="#_x0000_t202" alt="Internal" style="position:absolute;left:0;text-align:left;margin-left:0;margin-top:0;width:51.95pt;height:27.2pt;z-index:251660800;visibility:visible;mso-wrap-style:none;mso-wrap-distance-left:0;mso-wrap-distance-top:0;mso-wrap-distance-right:0;mso-wrap-distance-bottom:0;mso-position-horizontal:left;mso-position-horizontal-relative:page;mso-position-vertical:bottom;mso-position-vertical-relative:page;v-text-anchor:bottom" o:gfxdata="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" filled="f" stroked="f">
+              <v:fill o:detectmouseclick="t"/>
+              <v:textbox style="mso-fit-shape-to-text:t" inset="20pt,0,0,15pt">
+                <w:txbxContent>
+                  <w:p>
+                    <w:pPr>
+                      <w:rPr>
+                        <w:rFonts w:ascii="Calibri" w:eastAsia="Calibri" w:hAnsi="Calibri" w:cs="Calibri"/>
+                        <w:noProof/>
+                        <w:color w:val="000000"/>
+                        <w:sz w:val="20"/>
+                        <w:szCs w:val="20"/>
+                      </w:rPr>
+                    </w:pPr>
+                    <w:r>
+                      <w:rPr>
+                        <w:rFonts w:ascii="Calibri" w:eastAsia="Calibri" w:hAnsi="Calibri" w:cs="Calibri"/>
+                        <w:noProof/>
+                        <w:color w:val="000000"/>
+                        <w:sz w:val="20"/>
+                        <w:szCs w:val="20"/>
+                      </w:rPr>
+                      <w:t>Internal</w:t>
+                    </w:r>
+                  </w:p>
+                </w:txbxContent>
+              </v:textbox>
+              <w10:wrap anchorx="page" anchory="page"/>
+            </v:shape>
+          </w:pict>
+        </mc:Fallback>
+      </mc:AlternateContent>
+    </w:r>
   </w:p>
   <w:p>
     <w:pPr>
@@ -2096,8 +2356,137 @@
 </w:ftr>
 </file>
 
+<file path=word/footer3.xml><?xml version="1.0" encoding="utf-8"?>
+<w:ftr xmlns:wpc="http://schemas.microsoft.com/office/word/2010/wordprocessingCanvas" xmlns:cx="http://schemas.microsoft.com/office/drawing/2014/chartex" xmlns:cx1="http://schemas.microsoft.com/office/drawing/2015/9/8/chartex" xmlns:cx2="http://schemas.microsoft.com/office/drawing/2015/10/21/chartex" xmlns:cx3="http://schemas.microsoft.com/office/drawing/2016/5/9/chartex" xmlns:cx4="http://schemas.microsoft.com/office/drawing/2016/5/10/chartex" xmlns:cx5="http://schemas.microsoft.com/office/drawing/2016/5/11/chartex" xmlns:cx6="http://schemas.microsoft.com/office/drawing/2016/5/12/chartex" xmlns:cx7="http://schemas.microsoft.com/office/drawing/2016/5/13/chartex" xmlns:cx8="http://schemas.microsoft.com/office/drawing/2016/5/14/chartex" xmlns:mc="http://schemas.openxmlformats.org/markup-compatibility/2006" xmlns:aink="http://schemas.microsoft.com/office/drawing/2016/ink" xmlns:am3d="http://schemas.microsoft.com/office/drawing/2017/model3d" xmlns:o="urn:schemas-microsoft-com:office:office" xmlns:oel="http://schemas.microsoft.com/office/2019/extlst" xmlns:r="http://schemas.openxmlformats.org/officeDocument/2006/relationships" xmlns:m="http://schemas.openxmlformats.org/officeDocument/2006/math" xmlns:v="urn:schemas-microsoft-com:vml" xmlns:wp14="http://schemas.microsoft.com/office/word/2010/wordprocessingDrawing" xmlns:wp="http://schemas.openxmlformats.org/drawingml/2006/wordprocessingDrawing" xmlns:w10="urn:schemas-microsoft-com:office:word" xmlns:w="http://schemas.openxmlformats.org/wordprocessingml/2006/main" xmlns:w14="http://schemas.microsoft.com/office/word/2010/wordml" xmlns:w15="http://schemas.microsoft.com/office/word/2012/wordml" xmlns:w16cex="http://schemas.microsoft.com/office/word/2018/wordml/cex" xmlns:w16cid="http://schemas.microsoft.com/office/word/2016/wordml/cid" xmlns:w16="http://schemas.microsoft.com/office/word/2018/wordml" xmlns:w16du="http://schemas.microsoft.com/office/word/2023/wordml/word16du" xmlns:w16sdtdh="http://schemas.microsoft.com/office/word/2020/wordml/sdtdatahash" xmlns:w16sdtfl="http://schemas.microsoft.com/office/word/2024/wordml/sdtformatlock" xmlns:w16se="http://schemas.microsoft.com/office/word/2015/wordml/symex" xmlns:wpg="http://schemas.microsoft.com/office/word/2010/wordprocessingGroup" xmlns:wpi="http://schemas.microsoft.com/office/word/2010/wordprocessingInk" xmlns:wne="http://schemas.microsoft.com/office/word/2006/wordml" xmlns:wps="http://schemas.microsoft.com/office/word/2010/wordprocessingShape" mc:Ignorable="w14 w15 w16se w16cid w16 w16cex w16sdtdh w16sdtfl w16du wp14">
+  <w:p>
+    <w:pPr>
+      <w:pStyle w:val="Footer"/>
+    </w:pPr>
+    <w:r>
+      <w:rPr>
+        <w:noProof/>
+      </w:rPr>
+      <mc:AlternateContent>
+        <mc:Choice Requires="wps">
+          <w:drawing>
+            <wp:anchor distT="0" distB="0" distL="0" distR="0" simplePos="0" relativeHeight="251658752" behindDoc="0" locked="0" layoutInCell="1" allowOverlap="1" wp14:anchorId="51F690B0" wp14:editId="2E1D6260">
+              <wp:simplePos x="635" y="635"/>
+              <wp:positionH relativeFrom="page">
+                <wp:align>left</wp:align>
+              </wp:positionH>
+              <wp:positionV relativeFrom="page">
+                <wp:align>bottom</wp:align>
+              </wp:positionV>
+              <wp:extent cx="659765" cy="345440"/>
+              <wp:effectExtent l="0" t="0" r="6985" b="0"/>
+              <wp:wrapNone/>
+              <wp:docPr id="2090343289" name="Text Box 4" descr="Internal">
+                <a:extLst xmlns:a="http://schemas.openxmlformats.org/drawingml/2006/main">
+                  <a:ext uri="{5AE41FA2-C0FF-4470-9BD4-5FADCA87CBE2}">
+                    <aclsh:classification xmlns:aclsh="http://schemas.microsoft.com/office/drawing/2020/classificationShape" classificationOutcomeType="ftr"/>
+                  </a:ext>
+                </a:extLst>
+              </wp:docPr>
+              <wp:cNvGraphicFramePr/>
+              <a:graphic xmlns:a="http://schemas.openxmlformats.org/drawingml/2006/main">
+                <a:graphicData uri="http://schemas.microsoft.com/office/word/2010/wordprocessingShape">
+                  <wps:wsp>
+                    <wps:cNvSpPr txBox="1"/>
+                    <wps:spPr>
+                      <a:xfrm>
+                        <a:off x="0" y="0"/>
+                        <a:ext cx="659765" cy="345440"/>
+                      </a:xfrm>
+                      <a:prstGeom prst="rect">
+                        <a:avLst/>
+                      </a:prstGeom>
+                      <a:noFill/>
+                      <a:ln>
+                        <a:noFill/>
+                      </a:ln>
+                    </wps:spPr>
+                    <wps:txbx>
+                      <w:txbxContent>
+                        <w:p>
+                          <w:pPr>
+                            <w:rPr>
+                              <w:rFonts w:ascii="Calibri" w:eastAsia="Calibri" w:hAnsi="Calibri" w:cs="Calibri"/>
+                              <w:noProof/>
+                              <w:color w:val="000000"/>
+                              <w:sz w:val="20"/>
+                              <w:szCs w:val="20"/>
+                            </w:rPr>
+                          </w:pPr>
+                          <w:r>
+                            <w:rPr>
+                              <w:rFonts w:ascii="Calibri" w:eastAsia="Calibri" w:hAnsi="Calibri" w:cs="Calibri"/>
+                              <w:noProof/>
+                              <w:color w:val="000000"/>
+                              <w:sz w:val="20"/>
+                              <w:szCs w:val="20"/>
+                            </w:rPr>
+                            <w:t>Internal</w:t>
+                          </w:r>
+                        </w:p>
+                      </w:txbxContent>
+                    </wps:txbx>
+                    <wps:bodyPr rot="0" spcFirstLastPara="0" vertOverflow="overflow" horzOverflow="overflow" vert="horz" wrap="none" lIns="254000" tIns="0" rIns="0" bIns="190500" numCol="1" spcCol="0" rtlCol="0" fromWordArt="0" anchor="b" anchorCtr="0" forceAA="0" compatLnSpc="1">
+                      <a:prstTxWarp prst="textNoShape">
+                        <a:avLst/>
+                      </a:prstTxWarp>
+                      <a:spAutoFit/>
+                    </wps:bodyPr>
+                  </wps:wsp>
+                </a:graphicData>
+              </a:graphic>
+            </wp:anchor>
+          </w:drawing>
+        </mc:Choice>
+        <mc:Fallback>
+          <w:pict>
+            <v:shapetype w14:anchorId="51F690B0" id="_x0000_t202" coordsize="21600,21600" o:spt="202" path="m,l,21600r21600,l21600,xe">
+              <v:stroke joinstyle="miter"/>
+              <v:path gradientshapeok="t" o:connecttype="rect"/>
+            </v:shapetype>
+            <v:shape id="Text Box 4" o:spid="_x0000_s1029" type="#_x0000_t202" alt="Internal" style="position:absolute;margin-left:0;margin-top:0;width:51.95pt;height:27.2pt;z-index:251658752;visibility:visible;mso-wrap-style:none;mso-wrap-distance-left:0;mso-wrap-distance-top:0;mso-wrap-distance-right:0;mso-wrap-distance-bottom:0;mso-position-horizontal:left;mso-position-horizontal-relative:page;mso-position-vertical:bottom;mso-position-vertical-relative:page;v-text-anchor:bottom" o:gfxdata="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" filled="f" stroked="f">
+              <v:fill o:detectmouseclick="t"/>
+              <v:textbox style="mso-fit-shape-to-text:t" inset="20pt,0,0,15pt">
+                <w:txbxContent>
+                  <w:p>
+                    <w:pPr>
+                      <w:rPr>
+                        <w:rFonts w:ascii="Calibri" w:eastAsia="Calibri" w:hAnsi="Calibri" w:cs="Calibri"/>
+                        <w:noProof/>
+                        <w:color w:val="000000"/>
+                        <w:sz w:val="20"/>
+                        <w:szCs w:val="20"/>
+                      </w:rPr>
+                    </w:pPr>
+                    <w:r>
+                      <w:rPr>
+                        <w:rFonts w:ascii="Calibri" w:eastAsia="Calibri" w:hAnsi="Calibri" w:cs="Calibri"/>
+                        <w:noProof/>
+                        <w:color w:val="000000"/>
+                        <w:sz w:val="20"/>
+                        <w:szCs w:val="20"/>
+                      </w:rPr>
+                      <w:t>Internal</w:t>
+                    </w:r>
+                  </w:p>
+                </w:txbxContent>
+              </v:textbox>
+              <w10:wrap anchorx="page" anchory="page"/>
+            </v:shape>
+          </w:pict>
+        </mc:Fallback>
+      </mc:AlternateContent>
+    </w:r>
+  </w:p>
+</w:ftr>
+</file>
+
 <file path=word/footnotes.xml><?xml version="1.0" encoding="utf-8"?>
-<w:footnotes xmlns:wpc="http://schemas.microsoft.com/office/word/2010/wordprocessingCanvas" xmlns:cx="http://schemas.microsoft.com/office/drawing/2014/chartex" xmlns:cx1="http://schemas.microsoft.com/office/drawing/2015/9/8/chartex" xmlns:cx2="http://schemas.microsoft.com/office/drawing/2015/10/21/chartex" xmlns:cx3="http://schemas.microsoft.com/office/drawing/2016/5/9/chartex" xmlns:cx4="http://schemas.microsoft.com/office/drawing/2016/5/10/chartex" xmlns:cx5="http://schemas.microsoft.com/office/drawing/2016/5/11/chartex" xmlns:cx6="http://schemas.microsoft.com/office/drawing/2016/5/12/chartex" xmlns:cx7="http://schemas.microsoft.com/office/drawing/2016/5/13/chartex" xmlns:cx8="http://schemas.microsoft.com/office/drawing/2016/5/14/chartex" xmlns:mc="http://schemas.openxmlformats.org/markup-compatibility/2006" xmlns:aink="http://schemas.microsoft.com/office/drawing/2016/ink" xmlns:am3d="http://schemas.microsoft.com/office/drawing/2017/model3d" xmlns:o="urn:schemas-microsoft-com:office:office" xmlns:oel="http://schemas.microsoft.com/office/2019/extlst" xmlns:r="http://schemas.openxmlformats.org/officeDocument/2006/relationships" xmlns:m="http://schemas.openxmlformats.org/officeDocument/2006/math" xmlns:v="urn:schemas-microsoft-com:vml" xmlns:wp14="http://schemas.microsoft.com/office/word/2010/wordprocessingDrawing" xmlns:wp="http://schemas.openxmlformats.org/drawingml/2006/wordprocessingDrawing" xmlns:w10="urn:schemas-microsoft-com:office:word" xmlns:w="http://schemas.openxmlformats.org/wordprocessingml/2006/main" xmlns:w14="http://schemas.microsoft.com/office/word/2010/wordml" xmlns:w15="http://schemas.microsoft.com/office/word/2012/wordml" xmlns:w16cex="http://schemas.microsoft.com/office/word/2018/wordml/cex" xmlns:w16cid="http://schemas.microsoft.com/office/word/2016/wordml/cid" xmlns:w16="http://schemas.microsoft.com/office/word/2018/wordml" xmlns:w16du="http://schemas.microsoft.com/office/word/2023/wordml/word16du" xmlns:w16sdtdh="http://schemas.microsoft.com/office/word/2020/wordml/sdtdatahash" xmlns:w16se="http://schemas.microsoft.com/office/word/2015/wordml/symex" xmlns:wpg="http://schemas.microsoft.com/office/word/2010/wordprocessingGroup" xmlns:wpi="http://schemas.microsoft.com/office/word/2010/wordprocessingInk" xmlns:wne="http://schemas.microsoft.com/office/word/2006/wordml" xmlns:wps="http://schemas.microsoft.com/office/word/2010/wordprocessingShape" mc:Ignorable="w14 w15 w16se w16cid w16 w16cex w16sdtdh w16du wp14">
+<w:footnotes xmlns:wpc="http://schemas.microsoft.com/office/word/2010/wordprocessingCanvas" xmlns:cx="http://schemas.microsoft.com/office/drawing/2014/chartex" xmlns:cx1="http://schemas.microsoft.com/office/drawing/2015/9/8/chartex" xmlns:cx2="http://schemas.microsoft.com/office/drawing/2015/10/21/chartex" xmlns:cx3="http://schemas.microsoft.com/office/drawing/2016/5/9/chartex" xmlns:cx4="http://schemas.microsoft.com/office/drawing/2016/5/10/chartex" xmlns:cx5="http://schemas.microsoft.com/office/drawing/2016/5/11/chartex" xmlns:cx6="http://schemas.microsoft.com/office/drawing/2016/5/12/chartex" xmlns:cx7="http://schemas.microsoft.com/office/drawing/2016/5/13/chartex" xmlns:cx8="http://schemas.microsoft.com/office/drawing/2016/5/14/chartex" xmlns:mc="http://schemas.openxmlformats.org/markup-compatibility/2006" xmlns:aink="http://schemas.microsoft.com/office/drawing/2016/ink" xmlns:am3d="http://schemas.microsoft.com/office/drawing/2017/model3d" xmlns:o="urn:schemas-microsoft-com:office:office" xmlns:oel="http://schemas.microsoft.com/office/2019/extlst" xmlns:r="http://schemas.openxmlformats.org/officeDocument/2006/relationships" xmlns:m="http://schemas.openxmlformats.org/officeDocument/2006/math" xmlns:v="urn:schemas-microsoft-com:vml" xmlns:wp14="http://schemas.microsoft.com/office/word/2010/wordprocessingDrawing" xmlns:wp="http://schemas.openxmlformats.org/drawingml/2006/wordprocessingDrawing" xmlns:w10="urn:schemas-microsoft-com:office:word" xmlns:w="http://schemas.openxmlformats.org/wordprocessingml/2006/main" xmlns:w14="http://schemas.microsoft.com/office/word/2010/wordml" xmlns:w15="http://schemas.microsoft.com/office/word/2012/wordml" xmlns:w16cex="http://schemas.microsoft.com/office/word/2018/wordml/cex" xmlns:w16cid="http://schemas.microsoft.com/office/word/2016/wordml/cid" xmlns:w16="http://schemas.microsoft.com/office/word/2018/wordml" xmlns:w16du="http://schemas.microsoft.com/office/word/2023/wordml/word16du" xmlns:w16sdtdh="http://schemas.microsoft.com/office/word/2020/wordml/sdtdatahash" xmlns:w16sdtfl="http://schemas.microsoft.com/office/word/2024/wordml/sdtformatlock" xmlns:w16se="http://schemas.microsoft.com/office/word/2015/wordml/symex" xmlns:wpg="http://schemas.microsoft.com/office/word/2010/wordprocessingGroup" xmlns:wpi="http://schemas.microsoft.com/office/word/2010/wordprocessingInk" xmlns:wne="http://schemas.microsoft.com/office/word/2006/wordml" xmlns:wps="http://schemas.microsoft.com/office/word/2010/wordprocessingShape" mc:Ignorable="w14 w15 w16se w16cid w16 w16cex w16sdtdh w16sdtfl w16du wp14">
   <w:footnote w:type="separator" w:id="-1">
     <w:p>
       <w:r>
@@ -2119,7 +2508,7 @@
 </file>
 
 <file path=word/header1.xml><?xml version="1.0" encoding="utf-8"?>
-<w:hdr xmlns:wpc="http://schemas.microsoft.com/office/word/2010/wordprocessingCanvas" xmlns:cx="http://schemas.microsoft.com/office/drawing/2014/chartex" xmlns:cx1="http://schemas.microsoft.com/office/drawing/2015/9/8/chartex" xmlns:cx2="http://schemas.microsoft.com/office/drawing/2015/10/21/chartex" xmlns:cx3="http://schemas.microsoft.com/office/drawing/2016/5/9/chartex" xmlns:cx4="http://schemas.microsoft.com/office/drawing/2016/5/10/chartex" xmlns:cx5="http://schemas.microsoft.com/office/drawing/2016/5/11/chartex" xmlns:cx6="http://schemas.microsoft.com/office/drawing/2016/5/12/chartex" xmlns:cx7="http://schemas.microsoft.com/office/drawing/2016/5/13/chartex" xmlns:cx8="http://schemas.microsoft.com/office/drawing/2016/5/14/chartex" xmlns:mc="http://schemas.openxmlformats.org/markup-compatibility/2006" xmlns:aink="http://schemas.microsoft.com/office/drawing/2016/ink" xmlns:am3d="http://schemas.microsoft.com/office/drawing/2017/model3d" xmlns:o="urn:schemas-microsoft-com:office:office" xmlns:oel="http://schemas.microsoft.com/office/2019/extlst" xmlns:r="http://schemas.openxmlformats.org/officeDocument/2006/relationships" xmlns:m="http://schemas.openxmlformats.org/officeDocument/2006/math" xmlns:v="urn:schemas-microsoft-com:vml" xmlns:wp14="http://schemas.microsoft.com/office/word/2010/wordprocessingDrawing" xmlns:wp="http://schemas.openxmlformats.org/drawingml/2006/wordprocessingDrawing" xmlns:w10="urn:schemas-microsoft-com:office:word" xmlns:w="http://schemas.openxmlformats.org/wordprocessingml/2006/main" xmlns:w14="http://schemas.microsoft.com/office/word/2010/wordml" xmlns:w15="http://schemas.microsoft.com/office/word/2012/wordml" xmlns:w16cex="http://schemas.microsoft.com/office/word/2018/wordml/cex" xmlns:w16cid="http://schemas.microsoft.com/office/word/2016/wordml/cid" xmlns:w16="http://schemas.microsoft.com/office/word/2018/wordml" xmlns:w16du="http://schemas.microsoft.com/office/word/2023/wordml/word16du" xmlns:w16sdtdh="http://schemas.microsoft.com/office/word/2020/wordml/sdtdatahash" xmlns:w16se="http://schemas.microsoft.com/office/word/2015/wordml/symex" xmlns:wpg="http://schemas.microsoft.com/office/word/2010/wordprocessingGroup" xmlns:wpi="http://schemas.microsoft.com/office/word/2010/wordprocessingInk" xmlns:wne="http://schemas.microsoft.com/office/word/2006/wordml" xmlns:wps="http://schemas.microsoft.com/office/word/2010/wordprocessingShape" mc:Ignorable="w14 w15 w16se w16cid w16 w16cex w16sdtdh w16du wp14">
+<w:hdr xmlns:wpc="http://schemas.microsoft.com/office/word/2010/wordprocessingCanvas" xmlns:cx="http://schemas.microsoft.com/office/drawing/2014/chartex" xmlns:cx1="http://schemas.microsoft.com/office/drawing/2015/9/8/chartex" xmlns:cx2="http://schemas.microsoft.com/office/drawing/2015/10/21/chartex" xmlns:cx3="http://schemas.microsoft.com/office/drawing/2016/5/9/chartex" xmlns:cx4="http://schemas.microsoft.com/office/drawing/2016/5/10/chartex" xmlns:cx5="http://schemas.microsoft.com/office/drawing/2016/5/11/chartex" xmlns:cx6="http://schemas.microsoft.com/office/drawing/2016/5/12/chartex" xmlns:cx7="http://schemas.microsoft.com/office/drawing/2016/5/13/chartex" xmlns:cx8="http://schemas.microsoft.com/office/drawing/2016/5/14/chartex" xmlns:mc="http://schemas.openxmlformats.org/markup-compatibility/2006" xmlns:aink="http://schemas.microsoft.com/office/drawing/2016/ink" xmlns:am3d="http://schemas.microsoft.com/office/drawing/2017/model3d" xmlns:o="urn:schemas-microsoft-com:office:office" xmlns:oel="http://schemas.microsoft.com/office/2019/extlst" xmlns:r="http://schemas.openxmlformats.org/officeDocument/2006/relationships" xmlns:m="http://schemas.openxmlformats.org/officeDocument/2006/math" xmlns:v="urn:schemas-microsoft-com:vml" xmlns:wp14="http://schemas.microsoft.com/office/word/2010/wordprocessingDrawing" xmlns:wp="http://schemas.openxmlformats.org/drawingml/2006/wordprocessingDrawing" xmlns:w10="urn:schemas-microsoft-com:office:word" xmlns:w="http://schemas.openxmlformats.org/wordprocessingml/2006/main" xmlns:w14="http://schemas.microsoft.com/office/word/2010/wordml" xmlns:w15="http://schemas.microsoft.com/office/word/2012/wordml" xmlns:w16cex="http://schemas.microsoft.com/office/word/2018/wordml/cex" xmlns:w16cid="http://schemas.microsoft.com/office/word/2016/wordml/cid" xmlns:w16="http://schemas.microsoft.com/office/word/2018/wordml" xmlns:w16du="http://schemas.microsoft.com/office/word/2023/wordml/word16du" xmlns:w16sdtdh="http://schemas.microsoft.com/office/word/2020/wordml/sdtdatahash" xmlns:w16sdtfl="http://schemas.microsoft.com/office/word/2024/wordml/sdtformatlock" xmlns:w16se="http://schemas.microsoft.com/office/word/2015/wordml/symex" xmlns:wpg="http://schemas.microsoft.com/office/word/2010/wordprocessingGroup" xmlns:wpi="http://schemas.microsoft.com/office/word/2010/wordprocessingInk" xmlns:wne="http://schemas.microsoft.com/office/word/2006/wordml" xmlns:wps="http://schemas.microsoft.com/office/word/2010/wordprocessingShape" mc:Ignorable="w14 w15 w16se w16cid w16 w16cex w16sdtdh w16sdtfl w16du wp14">
   <w:p>
     <w:pPr>
       <w:pStyle w:val="BodyText"/>
@@ -2182,7 +2571,7 @@
 </file>
 
 <file path=word/styles.xml><?xml version="1.0" encoding="utf-8"?>
-<w:styles xmlns:mc="http://schemas.openxmlformats.org/markup-compatibility/2006" xmlns:r="http://schemas.openxmlformats.org/officeDocument/2006/relationships" xmlns:w="http://schemas.openxmlformats.org/wordprocessingml/2006/main" xmlns:w14="http://schemas.microsoft.com/office/word/2010/wordml" xmlns:w15="http://schemas.microsoft.com/office/word/2012/wordml" xmlns:w16cex="http://schemas.microsoft.com/office/word/2018/wordml/cex" xmlns:w16cid="http://schemas.microsoft.com/office/word/2016/wordml/cid" xmlns:w16="http://schemas.microsoft.com/office/word/2018/wordml" xmlns:w16du="http://schemas.microsoft.com/office/word/2023/wordml/word16du" xmlns:w16sdtdh="http://schemas.microsoft.com/office/word/2020/wordml/sdtdatahash" xmlns:w16se="http://schemas.microsoft.com/office/word/2015/wordml/symex" mc:Ignorable="w14 w15 w16se w16cid w16 w16cex w16sdtdh w16du">
+<w:styles xmlns:mc="http://schemas.openxmlformats.org/markup-compatibility/2006" xmlns:r="http://schemas.openxmlformats.org/officeDocument/2006/relationships" xmlns:w="http://schemas.openxmlformats.org/wordprocessingml/2006/main" xmlns:w14="http://schemas.microsoft.com/office/word/2010/wordml" xmlns:w15="http://schemas.microsoft.com/office/word/2012/wordml" xmlns:w16cex="http://schemas.microsoft.com/office/word/2018/wordml/cex" xmlns:w16cid="http://schemas.microsoft.com/office/word/2016/wordml/cid" xmlns:w16="http://schemas.microsoft.com/office/word/2018/wordml" xmlns:w16du="http://schemas.microsoft.com/office/word/2023/wordml/word16du" xmlns:w16sdtdh="http://schemas.microsoft.com/office/word/2020/wordml/sdtdatahash" xmlns:w16sdtfl="http://schemas.microsoft.com/office/word/2024/wordml/sdtformatlock" xmlns:w16se="http://schemas.microsoft.com/office/word/2015/wordml/symex" mc:Ignorable="w14 w15 w16se w16cid w16 w16cex w16sdtdh w16sdtfl w16du">
   <w:docDefaults>
     <w:rPrDefault>
       <w:rPr>
@@ -2751,7 +3140,7 @@
 </file>
 
 <file path=word/glossary/document.xml><?xml version="1.0" encoding="utf-8"?>
-<w:glossaryDocument xmlns:wpc="http://schemas.microsoft.com/office/word/2010/wordprocessingCanvas" xmlns:cx="http://schemas.microsoft.com/office/drawing/2014/chartex" xmlns:cx1="http://schemas.microsoft.com/office/drawing/2015/9/8/chartex" xmlns:cx2="http://schemas.microsoft.com/office/drawing/2015/10/21/chartex" xmlns:cx3="http://schemas.microsoft.com/office/drawing/2016/5/9/chartex" xmlns:cx4="http://schemas.microsoft.com/office/drawing/2016/5/10/chartex" xmlns:cx5="http://schemas.microsoft.com/office/drawing/2016/5/11/chartex" xmlns:cx6="http://schemas.microsoft.com/office/drawing/2016/5/12/chartex" xmlns:cx7="http://schemas.microsoft.com/office/drawing/2016/5/13/chartex" xmlns:cx8="http://schemas.microsoft.com/office/drawing/2016/5/14/chartex" xmlns:mc="http://schemas.openxmlformats.org/markup-compatibility/2006" xmlns:aink="http://schemas.microsoft.com/office/drawing/2016/ink" xmlns:am3d="http://schemas.microsoft.com/office/drawing/2017/model3d" xmlns:o="urn:schemas-microsoft-com:office:office" xmlns:oel="http://schemas.microsoft.com/office/2019/extlst" xmlns:r="http://schemas.openxmlformats.org/officeDocument/2006/relationships" xmlns:m="http://schemas.openxmlformats.org/officeDocument/2006/math" xmlns:v="urn:schemas-microsoft-com:vml" xmlns:wp14="http://schemas.microsoft.com/office/word/2010/wordprocessingDrawing" xmlns:wp="http://schemas.openxmlformats.org/drawingml/2006/wordprocessingDrawing" xmlns:w10="urn:schemas-microsoft-com:office:word" xmlns:w="http://schemas.openxmlformats.org/wordprocessingml/2006/main" xmlns:w14="http://schemas.microsoft.com/office/word/2010/wordml" xmlns:w15="http://schemas.microsoft.com/office/word/2012/wordml" xmlns:w16cex="http://schemas.microsoft.com/office/word/2018/wordml/cex" xmlns:w16cid="http://schemas.microsoft.com/office/word/2016/wordml/cid" xmlns:w16="http://schemas.microsoft.com/office/word/2018/wordml" xmlns:w16du="http://schemas.microsoft.com/office/word/2023/wordml/word16du" xmlns:w16sdtdh="http://schemas.microsoft.com/office/word/2020/wordml/sdtdatahash" xmlns:w16se="http://schemas.microsoft.com/office/word/2015/wordml/symex" xmlns:wpg="http://schemas.microsoft.com/office/word/2010/wordprocessingGroup" xmlns:wpi="http://schemas.microsoft.com/office/word/2010/wordprocessingInk" xmlns:wne="http://schemas.microsoft.com/office/word/2006/wordml" xmlns:wps="http://schemas.microsoft.com/office/word/2010/wordprocessingShape" mc:Ignorable="w14 w15 w16se w16cid w16 w16cex w16sdtdh w16du wp14">
+<w:glossaryDocument xmlns:wpc="http://schemas.microsoft.com/office/word/2010/wordprocessingCanvas" xmlns:cx="http://schemas.microsoft.com/office/drawing/2014/chartex" xmlns:cx1="http://schemas.microsoft.com/office/drawing/2015/9/8/chartex" xmlns:cx2="http://schemas.microsoft.com/office/drawing/2015/10/21/chartex" xmlns:cx3="http://schemas.microsoft.com/office/drawing/2016/5/9/chartex" xmlns:cx4="http://schemas.microsoft.com/office/drawing/2016/5/10/chartex" xmlns:cx5="http://schemas.microsoft.com/office/drawing/2016/5/11/chartex" xmlns:cx6="http://schemas.microsoft.com/office/drawing/2016/5/12/chartex" xmlns:cx7="http://schemas.microsoft.com/office/drawing/2016/5/13/chartex" xmlns:cx8="http://schemas.microsoft.com/office/drawing/2016/5/14/chartex" xmlns:mc="http://schemas.openxmlformats.org/markup-compatibility/2006" xmlns:aink="http://schemas.microsoft.com/office/drawing/2016/ink" xmlns:am3d="http://schemas.microsoft.com/office/drawing/2017/model3d" xmlns:o="urn:schemas-microsoft-com:office:office" xmlns:oel="http://schemas.microsoft.com/office/2019/extlst" xmlns:r="http://schemas.openxmlformats.org/officeDocument/2006/relationships" xmlns:m="http://schemas.openxmlformats.org/officeDocument/2006/math" xmlns:v="urn:schemas-microsoft-com:vml" xmlns:wp14="http://schemas.microsoft.com/office/word/2010/wordprocessingDrawing" xmlns:wp="http://schemas.openxmlformats.org/drawingml/2006/wordprocessingDrawing" xmlns:w10="urn:schemas-microsoft-com:office:word" xmlns:w="http://schemas.openxmlformats.org/wordprocessingml/2006/main" xmlns:w14="http://schemas.microsoft.com/office/word/2010/wordml" xmlns:w15="http://schemas.microsoft.com/office/word/2012/wordml" xmlns:w16cex="http://schemas.microsoft.com/office/word/2018/wordml/cex" xmlns:w16cid="http://schemas.microsoft.com/office/word/2016/wordml/cid" xmlns:w16="http://schemas.microsoft.com/office/word/2018/wordml" xmlns:w16du="http://schemas.microsoft.com/office/word/2023/wordml/word16du" xmlns:w16sdtdh="http://schemas.microsoft.com/office/word/2020/wordml/sdtdatahash" xmlns:w16sdtfl="http://schemas.microsoft.com/office/word/2024/wordml/sdtformatlock" xmlns:w16se="http://schemas.microsoft.com/office/word/2015/wordml/symex" xmlns:wpg="http://schemas.microsoft.com/office/word/2010/wordprocessingGroup" xmlns:wpi="http://schemas.microsoft.com/office/word/2010/wordprocessingInk" xmlns:wne="http://schemas.microsoft.com/office/word/2006/wordml" xmlns:wps="http://schemas.microsoft.com/office/word/2010/wordprocessingShape" mc:Ignorable="w14 w15 w16se w16cid w16 w16cex w16sdtdh w16sdtfl w16du wp14">
   <w:docParts>
     <w:docPart>
       <w:docPartPr>
@@ -2784,7 +3173,7 @@
 </file>
 
 <file path=word/glossary/fontTable.xml><?xml version="1.0" encoding="utf-8"?>
-<w:fonts xmlns:mc="http://schemas.openxmlformats.org/markup-compatibility/2006" xmlns:r="http://schemas.openxmlformats.org/officeDocument/2006/relationships" xmlns:w="http://schemas.openxmlformats.org/wordprocessingml/2006/main" xmlns:w14="http://schemas.microsoft.com/office/word/2010/wordml" xmlns:w15="http://schemas.microsoft.com/office/word/2012/wordml" xmlns:w16cex="http://schemas.microsoft.com/office/word/2018/wordml/cex" xmlns:w16cid="http://schemas.microsoft.com/office/word/2016/wordml/cid" xmlns:w16="http://schemas.microsoft.com/office/word/2018/wordml" xmlns:w16du="http://schemas.microsoft.com/office/word/2023/wordml/word16du" xmlns:w16sdtdh="http://schemas.microsoft.com/office/word/2020/wordml/sdtdatahash" xmlns:w16se="http://schemas.microsoft.com/office/word/2015/wordml/symex" mc:Ignorable="w14 w15 w16se w16cid w16 w16cex w16sdtdh w16du">
+<w:fonts xmlns:mc="http://schemas.openxmlformats.org/markup-compatibility/2006" xmlns:r="http://schemas.openxmlformats.org/officeDocument/2006/relationships" xmlns:w="http://schemas.openxmlformats.org/wordprocessingml/2006/main" xmlns:w14="http://schemas.microsoft.com/office/word/2010/wordml" xmlns:w15="http://schemas.microsoft.com/office/word/2012/wordml" xmlns:w16cex="http://schemas.microsoft.com/office/word/2018/wordml/cex" xmlns:w16cid="http://schemas.microsoft.com/office/word/2016/wordml/cid" xmlns:w16="http://schemas.microsoft.com/office/word/2018/wordml" xmlns:w16du="http://schemas.microsoft.com/office/word/2023/wordml/word16du" xmlns:w16sdtdh="http://schemas.microsoft.com/office/word/2020/wordml/sdtdatahash" xmlns:w16sdtfl="http://schemas.microsoft.com/office/word/2024/wordml/sdtformatlock" xmlns:w16se="http://schemas.microsoft.com/office/word/2015/wordml/symex" mc:Ignorable="w14 w15 w16se w16cid w16 w16cex w16sdtdh w16sdtfl w16du">
   <w:font w:name="Calibri">
     <w:panose1 w:val="020F0502020204030204"/>
     <w:charset w:val="00"/>
@@ -2875,7 +3264,7 @@
 </file>
 
 <file path=word/glossary/settings.xml><?xml version="1.0" encoding="utf-8"?>
-<w:settings xmlns:mc="http://schemas.openxmlformats.org/markup-compatibility/2006" xmlns:o="urn:schemas-microsoft-com:office:office" xmlns:r="http://schemas.openxmlformats.org/officeDocument/2006/relationships" xmlns:m="http://schemas.openxmlformats.org/officeDocument/2006/math" xmlns:v="urn:schemas-microsoft-com:vml" xmlns:w10="urn:schemas-microsoft-com:office:word" xmlns:w="http://schemas.openxmlformats.org/wordprocessingml/2006/main" xmlns:w14="http://schemas.microsoft.com/office/word/2010/wordml" xmlns:w15="http://schemas.microsoft.com/office/word/2012/wordml" xmlns:w16cex="http://schemas.microsoft.com/office/word/2018/wordml/cex" xmlns:w16cid="http://schemas.microsoft.com/office/word/2016/wordml/cid" xmlns:w16="http://schemas.microsoft.com/office/word/2018/wordml" xmlns:w16du="http://schemas.microsoft.com/office/word/2023/wordml/word16du" xmlns:w16sdtdh="http://schemas.microsoft.com/office/word/2020/wordml/sdtdatahash" xmlns:w16se="http://schemas.microsoft.com/office/word/2015/wordml/symex" xmlns:sl="http://schemas.openxmlformats.org/schemaLibrary/2006/main" mc:Ignorable="w14 w15 w16se w16cid w16 w16cex w16sdtdh w16du">
+<w:settings xmlns:mc="http://schemas.openxmlformats.org/markup-compatibility/2006" xmlns:o="urn:schemas-microsoft-com:office:office" xmlns:r="http://schemas.openxmlformats.org/officeDocument/2006/relationships" xmlns:m="http://schemas.openxmlformats.org/officeDocument/2006/math" xmlns:v="urn:schemas-microsoft-com:vml" xmlns:w10="urn:schemas-microsoft-com:office:word" xmlns:w="http://schemas.openxmlformats.org/wordprocessingml/2006/main" xmlns:w14="http://schemas.microsoft.com/office/word/2010/wordml" xmlns:w15="http://schemas.microsoft.com/office/word/2012/wordml" xmlns:w16cex="http://schemas.microsoft.com/office/word/2018/wordml/cex" xmlns:w16cid="http://schemas.microsoft.com/office/word/2016/wordml/cid" xmlns:w16="http://schemas.microsoft.com/office/word/2018/wordml" xmlns:w16du="http://schemas.microsoft.com/office/word/2023/wordml/word16du" xmlns:w16sdtdh="http://schemas.microsoft.com/office/word/2020/wordml/sdtdatahash" xmlns:w16sdtfl="http://schemas.microsoft.com/office/word/2024/wordml/sdtformatlock" xmlns:w16se="http://schemas.microsoft.com/office/word/2015/wordml/symex" xmlns:sl="http://schemas.openxmlformats.org/schemaLibrary/2006/main" mc:Ignorable="w14 w15 w16se w16cid w16 w16cex w16sdtdh w16sdtfl w16du">
   <w:view w:val="normal"/>
   <w:defaultTabStop w:val="720"/>
   <w:characterSpacingControl w:val="doNotCompress"/>
@@ -2898,7 +3287,9 @@
     <w:rsid w:val="000C5DD2"/>
     <w:rsid w:val="000D2D1B"/>
     <w:rsid w:val="000D74FA"/>
+    <w:rsid w:val="00111760"/>
     <w:rsid w:val="00113A2F"/>
+    <w:rsid w:val="0020682A"/>
     <w:rsid w:val="00431E17"/>
     <w:rsid w:val="00606BEB"/>
     <w:rsid w:val="00654C57"/>
@@ -2913,9 +3304,11 @@
     <w:rsid w:val="00AA6271"/>
     <w:rsid w:val="00B97DFD"/>
     <w:rsid w:val="00CD29A8"/>
+    <w:rsid w:val="00CD31F7"/>
     <w:rsid w:val="00D602F7"/>
     <w:rsid w:val="00D8419B"/>
     <w:rsid w:val="00E2795D"/>
+    <w:rsid w:val="00EB20F5"/>
   </w:rsids>
   <m:mathPr>
     <m:mathFont m:val="Cambria Math"/>
@@ -2939,7 +3332,7 @@
 </file>
 
 <file path=word/glossary/styles.xml><?xml version="1.0" encoding="utf-8"?>
-<w:styles xmlns:mc="http://schemas.openxmlformats.org/markup-compatibility/2006" xmlns:r="http://schemas.openxmlformats.org/officeDocument/2006/relationships" xmlns:w="http://schemas.openxmlformats.org/wordprocessingml/2006/main" xmlns:w14="http://schemas.microsoft.com/office/word/2010/wordml" xmlns:w15="http://schemas.microsoft.com/office/word/2012/wordml" xmlns:w16cex="http://schemas.microsoft.com/office/word/2018/wordml/cex" xmlns:w16cid="http://schemas.microsoft.com/office/word/2016/wordml/cid" xmlns:w16="http://schemas.microsoft.com/office/word/2018/wordml" xmlns:w16du="http://schemas.microsoft.com/office/word/2023/wordml/word16du" xmlns:w16sdtdh="http://schemas.microsoft.com/office/word/2020/wordml/sdtdatahash" xmlns:w16se="http://schemas.microsoft.com/office/word/2015/wordml/symex" mc:Ignorable="w14 w15 w16se w16cid w16 w16cex w16sdtdh w16du">
+<w:styles xmlns:mc="http://schemas.openxmlformats.org/markup-compatibility/2006" xmlns:r="http://schemas.openxmlformats.org/officeDocument/2006/relationships" xmlns:w="http://schemas.openxmlformats.org/wordprocessingml/2006/main" xmlns:w14="http://schemas.microsoft.com/office/word/2010/wordml" xmlns:w15="http://schemas.microsoft.com/office/word/2012/wordml" xmlns:w16cex="http://schemas.microsoft.com/office/word/2018/wordml/cex" xmlns:w16cid="http://schemas.microsoft.com/office/word/2016/wordml/cid" xmlns:w16="http://schemas.microsoft.com/office/word/2018/wordml" xmlns:w16du="http://schemas.microsoft.com/office/word/2023/wordml/word16du" xmlns:w16sdtdh="http://schemas.microsoft.com/office/word/2020/wordml/sdtdatahash" xmlns:w16sdtfl="http://schemas.microsoft.com/office/word/2024/wordml/sdtformatlock" xmlns:w16se="http://schemas.microsoft.com/office/word/2015/wordml/symex" mc:Ignorable="w14 w15 w16se w16cid w16 w16cex w16sdtdh w16sdtfl w16du">
   <w:docDefaults>
     <w:rPrDefault>
       <w:rPr>
@@ -3380,7 +3773,7 @@
 </file>
 
 <file path=word/glossary/webSettings.xml><?xml version="1.0" encoding="utf-8"?>
-<w:webSettings xmlns:mc="http://schemas.openxmlformats.org/markup-compatibility/2006" xmlns:r="http://schemas.openxmlformats.org/officeDocument/2006/relationships" xmlns:w="http://schemas.openxmlformats.org/wordprocessingml/2006/main" xmlns:w14="http://schemas.microsoft.com/office/word/2010/wordml" xmlns:w15="http://schemas.microsoft.com/office/word/2012/wordml" xmlns:w16cex="http://schemas.microsoft.com/office/word/2018/wordml/cex" xmlns:w16cid="http://schemas.microsoft.com/office/word/2016/wordml/cid" xmlns:w16="http://schemas.microsoft.com/office/word/2018/wordml" xmlns:w16du="http://schemas.microsoft.com/office/word/2023/wordml/word16du" xmlns:w16sdtdh="http://schemas.microsoft.com/office/word/2020/wordml/sdtdatahash" xmlns:w16se="http://schemas.microsoft.com/office/word/2015/wordml/symex" mc:Ignorable="w14 w15 w16se w16cid w16 w16cex w16sdtdh w16du">
+<w:webSettings xmlns:mc="http://schemas.openxmlformats.org/markup-compatibility/2006" xmlns:r="http://schemas.openxmlformats.org/officeDocument/2006/relationships" xmlns:w="http://schemas.openxmlformats.org/wordprocessingml/2006/main" xmlns:w14="http://schemas.microsoft.com/office/word/2010/wordml" xmlns:w15="http://schemas.microsoft.com/office/word/2012/wordml" xmlns:w16cex="http://schemas.microsoft.com/office/word/2018/wordml/cex" xmlns:w16cid="http://schemas.microsoft.com/office/word/2016/wordml/cid" xmlns:w16="http://schemas.microsoft.com/office/word/2018/wordml" xmlns:w16du="http://schemas.microsoft.com/office/word/2023/wordml/word16du" xmlns:w16sdtdh="http://schemas.microsoft.com/office/word/2020/wordml/sdtdatahash" xmlns:w16sdtfl="http://schemas.microsoft.com/office/word/2024/wordml/sdtformatlock" xmlns:w16se="http://schemas.microsoft.com/office/word/2015/wordml/symex" mc:Ignorable="w14 w15 w16se w16cid w16 w16cex w16sdtdh w16sdtfl w16du">
   <w:optimizeForBrowser/>
   <w:allowPNG/>
 </w:webSettings>
@@ -3670,21 +4063,12 @@
 </file>
 
 <file path=customXml/item1.xml><?xml version="1.0" encoding="utf-8"?>
-<?mso-contentType ?>
-<FormTemplates xmlns="http://schemas.microsoft.com/sharepoint/v3/contenttype/forms">
-  <Display>DocumentLibraryForm</Display>
-  <Edit>DocumentLibraryForm</Edit>
-  <New>DocumentLibraryForm</New>
-</FormTemplates>
-</file>
-
-<file path=customXml/item2.xml><?xml version="1.0" encoding="utf-8"?>
 <p:properties xmlns:p="http://schemas.microsoft.com/office/2006/metadata/properties" xmlns:xsi="http://www.w3.org/2001/XMLSchema-instance" xmlns:pc="http://schemas.microsoft.com/office/infopath/2007/PartnerControls">
   <documentManagement/>
 </p:properties>
 </file>
 
-<file path=customXml/item3.xml><?xml version="1.0" encoding="utf-8"?>
+<file path=customXml/item2.xml><?xml version="1.0" encoding="utf-8"?>
 <ct:contentTypeSchema xmlns:ct="http://schemas.microsoft.com/office/2006/metadata/contentType" xmlns:ma="http://schemas.microsoft.com/office/2006/metadata/properties/metaAttributes" ct:_="" ma:_="" ma:contentTypeName="Document" ma:contentTypeID="0x0101005D39D74652E3694DBC8C25FEC8C9A4E7" ma:contentTypeVersion="4" ma:contentTypeDescription="Create a new document." ma:contentTypeScope="" ma:versionID="2dd08b3ea16cd1f4e3edf77bfc9c343b">
   <xsd:schema xmlns:xsd="http://www.w3.org/2001/XMLSchema" xmlns:xs="http://www.w3.org/2001/XMLSchema" xmlns:p="http://schemas.microsoft.com/office/2006/metadata/properties" xmlns:ns2="7a2840ad-d254-437f-80b7-54a2f372c396" targetNamespace="http://schemas.microsoft.com/office/2006/metadata/properties" ma:root="true" ma:fieldsID="524a1c2aa455070c5b685210759cd6b5" ns2:_="">
     <xsd:import namespace="7a2840ad-d254-437f-80b7-54a2f372c396"/>
@@ -3828,15 +4212,16 @@
 </ct:contentTypeSchema>
 </file>
 
-<file path=customXml/itemProps1.xml><?xml version="1.0" encoding="utf-8"?>
-<ds:datastoreItem xmlns:ds="http://schemas.openxmlformats.org/officeDocument/2006/customXml" ds:itemID="{69D248AC-9E9F-45C7-AB19-593308670A27}">
-  <ds:schemaRefs>
-    <ds:schemaRef ds:uri="http://schemas.microsoft.com/sharepoint/v3/contenttype/forms"/>
-  </ds:schemaRefs>
-</ds:datastoreItem>
+<file path=customXml/item3.xml><?xml version="1.0" encoding="utf-8"?>
+<?mso-contentType ?>
+<FormTemplates xmlns="http://schemas.microsoft.com/sharepoint/v3/contenttype/forms">
+  <Display>DocumentLibraryForm</Display>
+  <Edit>DocumentLibraryForm</Edit>
+  <New>DocumentLibraryForm</New>
+</FormTemplates>
 </file>
 
-<file path=customXml/itemProps2.xml><?xml version="1.0" encoding="utf-8"?>
+<file path=customXml/itemProps1.xml><?xml version="1.0" encoding="utf-8"?>
 <ds:datastoreItem xmlns:ds="http://schemas.openxmlformats.org/officeDocument/2006/customXml" ds:itemID="{92E2974E-9215-49B0-83AA-0DA03BADE5C3}">
   <ds:schemaRefs>
     <ds:schemaRef ds:uri="http://schemas.microsoft.com/office/2006/metadata/properties"/>
@@ -3845,7 +4230,7 @@
 </ds:datastoreItem>
 </file>
 
-<file path=customXml/itemProps3.xml><?xml version="1.0" encoding="utf-8"?>
+<file path=customXml/itemProps2.xml><?xml version="1.0" encoding="utf-8"?>
 <ds:datastoreItem xmlns:ds="http://schemas.openxmlformats.org/officeDocument/2006/customXml" ds:itemID="{FE139FB9-E4C5-4DE5-BDC0-4532CF23312F}">
   <ds:schemaRefs>
     <ds:schemaRef ds:uri="http://schemas.microsoft.com/office/2006/metadata/contentType"/>
@@ -3861,4 +4246,18 @@
     <ds:schemaRef ds:uri="http://schemas.microsoft.com/internal/obd"/>
   </ds:schemaRefs>
 </ds:datastoreItem>
+</file>
+
+<file path=customXml/itemProps3.xml><?xml version="1.0" encoding="utf-8"?>
+<ds:datastoreItem xmlns:ds="http://schemas.openxmlformats.org/officeDocument/2006/customXml" ds:itemID="{69D248AC-9E9F-45C7-AB19-593308670A27}">
+  <ds:schemaRefs>
+    <ds:schemaRef ds:uri="http://schemas.microsoft.com/sharepoint/v3/contenttype/forms"/>
+  </ds:schemaRefs>
+</ds:datastoreItem>
+</file>
+
+<file path=docMetadata/LabelInfo.xml><?xml version="1.0" encoding="utf-8"?>
+<clbl:labelList xmlns:clbl="http://schemas.microsoft.com/office/2020/mipLabelMetadata">
+  <clbl:label id="{168f268d-761e-4415-aa04-41ae0ec3ec0b}" enabled="1" method="Standard" siteId="{3f64bccb-2722-42e5-b5ca-71b206045d87}" contentBits="2" removed="0"/>
+</clbl:labelList>
 </file>
</xml_diff>